<commit_message>
v2 and v3: further clean up, formatting and edits
</commit_message>
<xml_diff>
--- a/2 Proof Reading and Review/Errata List.docx
+++ b/2 Proof Reading and Review/Errata List.docx
@@ -1,6 +1,6 @@
 
 <file path=word/document.xml><?xml version="1.0" encoding="utf-8"?>
-<w:document xmlns:wpc="http://schemas.microsoft.com/office/word/2010/wordprocessingCanvas" xmlns:cx="http://schemas.microsoft.com/office/drawing/2014/chartex" xmlns:cx1="http://schemas.microsoft.com/office/drawing/2015/9/8/chartex" xmlns:cx2="http://schemas.microsoft.com/office/drawing/2015/10/21/chartex" xmlns:cx3="http://schemas.microsoft.com/office/drawing/2016/5/9/chartex" xmlns:cx4="http://schemas.microsoft.com/office/drawing/2016/5/10/chartex" xmlns:cx5="http://schemas.microsoft.com/office/drawing/2016/5/11/chartex" xmlns:cx6="http://schemas.microsoft.com/office/drawing/2016/5/12/chartex" xmlns:cx7="http://schemas.microsoft.com/office/drawing/2016/5/13/chartex" xmlns:cx8="http://schemas.microsoft.com/office/drawing/2016/5/14/chartex" xmlns:mc="http://schemas.openxmlformats.org/markup-compatibility/2006" xmlns:aink="http://schemas.microsoft.com/office/drawing/2016/ink" xmlns:am3d="http://schemas.microsoft.com/office/drawing/2017/model3d" xmlns:o="urn:schemas-microsoft-com:office:office" xmlns:r="http://schemas.openxmlformats.org/officeDocument/2006/relationships" xmlns:m="http://schemas.openxmlformats.org/officeDocument/2006/math" xmlns:v="urn:schemas-microsoft-com:vml" xmlns:wp14="http://schemas.microsoft.com/office/word/2010/wordprocessingDrawing" xmlns:wp="http://schemas.openxmlformats.org/drawingml/2006/wordprocessingDrawing" xmlns:w10="urn:schemas-microsoft-com:office:word" xmlns:w="http://schemas.openxmlformats.org/wordprocessingml/2006/main" xmlns:w14="http://schemas.microsoft.com/office/word/2010/wordml" xmlns:w15="http://schemas.microsoft.com/office/word/2012/wordml" xmlns:w16cex="http://schemas.microsoft.com/office/word/2018/wordml/cex" xmlns:w16cid="http://schemas.microsoft.com/office/word/2016/wordml/cid" xmlns:w16="http://schemas.microsoft.com/office/word/2018/wordml" xmlns:w16sdtdh="http://schemas.microsoft.com/office/word/2020/wordml/sdtdatahash" xmlns:w16se="http://schemas.microsoft.com/office/word/2015/wordml/symex" xmlns:wpg="http://schemas.microsoft.com/office/word/2010/wordprocessingGroup" xmlns:wpi="http://schemas.microsoft.com/office/word/2010/wordprocessingInk" xmlns:wne="http://schemas.microsoft.com/office/word/2006/wordml" xmlns:wps="http://schemas.microsoft.com/office/word/2010/wordprocessingShape" mc:Ignorable="w14 w15 w16se w16cid w16 w16cex w16sdtdh wp14">
+<w:document xmlns:wpc="http://schemas.microsoft.com/office/word/2010/wordprocessingCanvas" xmlns:cx="http://schemas.microsoft.com/office/drawing/2014/chartex" xmlns:cx1="http://schemas.microsoft.com/office/drawing/2015/9/8/chartex" xmlns:cx2="http://schemas.microsoft.com/office/drawing/2015/10/21/chartex" xmlns:cx3="http://schemas.microsoft.com/office/drawing/2016/5/9/chartex" xmlns:cx4="http://schemas.microsoft.com/office/drawing/2016/5/10/chartex" xmlns:cx5="http://schemas.microsoft.com/office/drawing/2016/5/11/chartex" xmlns:cx6="http://schemas.microsoft.com/office/drawing/2016/5/12/chartex" xmlns:cx7="http://schemas.microsoft.com/office/drawing/2016/5/13/chartex" xmlns:cx8="http://schemas.microsoft.com/office/drawing/2016/5/14/chartex" xmlns:mc="http://schemas.openxmlformats.org/markup-compatibility/2006" xmlns:aink="http://schemas.microsoft.com/office/drawing/2016/ink" xmlns:am3d="http://schemas.microsoft.com/office/drawing/2017/model3d" xmlns:o="urn:schemas-microsoft-com:office:office" xmlns:oel="http://schemas.microsoft.com/office/2019/extlst" xmlns:r="http://schemas.openxmlformats.org/officeDocument/2006/relationships" xmlns:m="http://schemas.openxmlformats.org/officeDocument/2006/math" xmlns:v="urn:schemas-microsoft-com:vml" xmlns:wp14="http://schemas.microsoft.com/office/word/2010/wordprocessingDrawing" xmlns:wp="http://schemas.openxmlformats.org/drawingml/2006/wordprocessingDrawing" xmlns:w10="urn:schemas-microsoft-com:office:word" xmlns:w="http://schemas.openxmlformats.org/wordprocessingml/2006/main" xmlns:w14="http://schemas.microsoft.com/office/word/2010/wordml" xmlns:w15="http://schemas.microsoft.com/office/word/2012/wordml" xmlns:w16cex="http://schemas.microsoft.com/office/word/2018/wordml/cex" xmlns:w16cid="http://schemas.microsoft.com/office/word/2016/wordml/cid" xmlns:w16="http://schemas.microsoft.com/office/word/2018/wordml" xmlns:w16sdtdh="http://schemas.microsoft.com/office/word/2020/wordml/sdtdatahash" xmlns:w16se="http://schemas.microsoft.com/office/word/2015/wordml/symex" xmlns:wpg="http://schemas.microsoft.com/office/word/2010/wordprocessingGroup" xmlns:wpi="http://schemas.microsoft.com/office/word/2010/wordprocessingInk" xmlns:wne="http://schemas.microsoft.com/office/word/2006/wordml" xmlns:wps="http://schemas.microsoft.com/office/word/2010/wordprocessingShape" mc:Ignorable="w14 w15 w16se w16cid w16 w16cex w16sdtdh wp14">
   <w:body>
     <w:p>
       <w:pPr>
@@ -111,13 +111,7 @@
         <w:rPr>
           <w:rFonts w:ascii="Times" w:eastAsia="Times" w:hAnsi="Times" w:cs="Times"/>
         </w:rPr>
-        <w:t xml:space="preserve"> – this is just to ensure we transfer everything to the other files. </w:t>
-      </w:r>
-      <w:r>
-        <w:rPr>
-          <w:rFonts w:ascii="Times" w:eastAsia="Times" w:hAnsi="Times" w:cs="Times"/>
-        </w:rPr>
-        <w:t xml:space="preserve">All questions/areas where we need you to do a check are marked in </w:t>
+        <w:t xml:space="preserve"> – this is just to ensure we transfer everything to the other files. All questions/areas where we need you to do a check are marked in </w:t>
       </w:r>
       <w:r>
         <w:rPr>
@@ -169,15 +163,7 @@
       </w:r>
       <w:proofErr w:type="spellEnd"/>
       <w:r>
-        <w:t xml:space="preserve"> which has this and I think it looks nice and </w:t>
-      </w:r>
-      <w:proofErr w:type="spellStart"/>
-      <w:r>
-        <w:t>organised</w:t>
-      </w:r>
-      <w:proofErr w:type="spellEnd"/>
-      <w:r>
-        <w:t>. </w:t>
+        <w:t> which has this and I think it looks nice and organised. </w:t>
       </w:r>
     </w:p>
     <w:p>
@@ -189,23 +175,7 @@
         </w:numPr>
       </w:pPr>
       <w:r>
-        <w:t xml:space="preserve">The narrator text is slightly smaller. I printed out a score and </w:t>
-      </w:r>
-      <w:proofErr w:type="spellStart"/>
-      <w:r>
-        <w:t>realised</w:t>
-      </w:r>
-      <w:proofErr w:type="spellEnd"/>
-      <w:r>
-        <w:t xml:space="preserve"> </w:t>
-      </w:r>
-      <w:proofErr w:type="spellStart"/>
-      <w:r>
-        <w:t>that the</w:t>
-      </w:r>
-      <w:proofErr w:type="spellEnd"/>
-      <w:r>
-        <w:t xml:space="preserve"> text was quite large and unwieldy on print - it looks a little cleaner now, and is also easier to format as well.</w:t>
+        <w:t>The narrator text is slightly smaller. I printed out a score and realised that the text was quite large and unwieldy on print - it looks a little cleaner now, and is also easier to format as well.</w:t>
       </w:r>
     </w:p>
     <w:p>
@@ -217,34 +187,10 @@
         </w:numPr>
       </w:pPr>
       <w:r>
-        <w:t xml:space="preserve">Increased the border thickness for rehearsal </w:t>
-      </w:r>
-      <w:proofErr w:type="spellStart"/>
-      <w:r>
-        <w:t xml:space="preserve">marks – </w:t>
-      </w:r>
-      <w:proofErr w:type="spellEnd"/>
-      <w:r>
-        <w:t xml:space="preserve">felt that the thinner borders looked tacky – what do you think? Additionally, for Rehearsal marks with 3-4 digits, </w:t>
-      </w:r>
-      <w:r>
-        <w:t xml:space="preserve">to avoid pushing the tempi very far to the right of the note, and to also avoid collision issues with notes, especially when the flutes or violins play quite high, I tend to push them more to the left. See m. 236 as an example. I’ve got it to hide the background so that if it’s over a </w:t>
-      </w:r>
-      <w:proofErr w:type="spellStart"/>
-      <w:r>
-        <w:t>barline</w:t>
-      </w:r>
-      <w:proofErr w:type="spellEnd"/>
-      <w:r>
-        <w:t xml:space="preserve"> it still </w:t>
-      </w:r>
-      <w:proofErr w:type="spellStart"/>
-      <w:r>
-        <w:t>looks</w:t>
-      </w:r>
-      <w:proofErr w:type="spellEnd"/>
-      <w:r>
-        <w:t xml:space="preserve"> clean. </w:t>
+        <w:t xml:space="preserve">Increased the border thickness for rehearsal marks – felt that the thinner borders looked tacky – what do you think? Additionally, for Rehearsal marks with 3-4 digits, </w:t>
+      </w:r>
+      <w:r>
+        <w:t xml:space="preserve">to avoid pushing the tempi very far to the right of the note, and to also avoid collision issues with notes, especially when the flutes or violins play quite high, I tend to push them more to the left. See m. 236 as an example. I’ve got it to hide the background so that if it’s over a barline it still looks clean. </w:t>
       </w:r>
     </w:p>
     <w:p>
@@ -882,6 +828,375 @@
           </w:p>
         </w:tc>
       </w:tr>
+      <w:tr>
+        <w:trPr>
+          <w:trHeight w:val="350"/>
+        </w:trPr>
+        <w:tc>
+          <w:tcPr>
+            <w:tcW w:w="1782" w:type="dxa"/>
+            <w:vAlign w:val="center"/>
+          </w:tcPr>
+          <w:p>
+            <w:pPr>
+              <w:widowControl w:val="0"/>
+              <w:pBdr>
+                <w:top w:val="nil"/>
+                <w:left w:val="nil"/>
+                <w:bottom w:val="nil"/>
+                <w:right w:val="nil"/>
+                <w:between w:val="nil"/>
+              </w:pBdr>
+              <w:spacing w:line="276" w:lineRule="auto"/>
+              <w:rPr>
+                <w:rFonts w:ascii="Times" w:eastAsia="Times" w:hAnsi="Times" w:cs="Times"/>
+                <w:b/>
+                <w:sz w:val="20"/>
+                <w:szCs w:val="20"/>
+              </w:rPr>
+            </w:pPr>
+            <w:r>
+              <w:rPr>
+                <w:rFonts w:ascii="Times" w:eastAsia="Times" w:hAnsi="Times" w:cs="Times"/>
+                <w:b/>
+                <w:sz w:val="20"/>
+                <w:szCs w:val="20"/>
+              </w:rPr>
+              <w:t xml:space="preserve">Trumpet, Perc., Harp, </w:t>
+            </w:r>
+            <w:proofErr w:type="gramStart"/>
+            <w:r>
+              <w:rPr>
+                <w:rFonts w:ascii="Times" w:eastAsia="Times" w:hAnsi="Times" w:cs="Times"/>
+                <w:b/>
+                <w:sz w:val="20"/>
+                <w:szCs w:val="20"/>
+              </w:rPr>
+              <w:t>Cellos</w:t>
+            </w:r>
+            <w:proofErr w:type="gramEnd"/>
+            <w:r>
+              <w:rPr>
+                <w:rFonts w:ascii="Times" w:eastAsia="Times" w:hAnsi="Times" w:cs="Times"/>
+                <w:b/>
+                <w:sz w:val="20"/>
+                <w:szCs w:val="20"/>
+              </w:rPr>
+              <w:t xml:space="preserve"> and Basses</w:t>
+            </w:r>
+          </w:p>
+        </w:tc>
+        <w:tc>
+          <w:tcPr>
+            <w:tcW w:w="917" w:type="dxa"/>
+          </w:tcPr>
+          <w:p>
+            <w:pPr>
+              <w:jc w:val="center"/>
+              <w:rPr>
+                <w:rFonts w:ascii="Times" w:eastAsia="Times" w:hAnsi="Times" w:cs="Times"/>
+                <w:sz w:val="20"/>
+                <w:szCs w:val="20"/>
+              </w:rPr>
+            </w:pPr>
+            <w:r>
+              <w:rPr>
+                <w:rFonts w:ascii="Times" w:eastAsia="Times" w:hAnsi="Times" w:cs="Times"/>
+                <w:sz w:val="20"/>
+                <w:szCs w:val="20"/>
+              </w:rPr>
+              <w:t>10</w:t>
+            </w:r>
+            <w:r>
+              <w:rPr>
+                <w:rFonts w:ascii="Times" w:eastAsia="Times" w:hAnsi="Times" w:cs="Times"/>
+                <w:sz w:val="20"/>
+                <w:szCs w:val="20"/>
+              </w:rPr>
+              <w:t>39,</w:t>
+            </w:r>
+            <w:r>
+              <w:rPr>
+                <w:rFonts w:ascii="Times" w:eastAsia="Times" w:hAnsi="Times" w:cs="Times"/>
+                <w:sz w:val="20"/>
+                <w:szCs w:val="20"/>
+              </w:rPr>
+              <w:t xml:space="preserve"> 10</w:t>
+            </w:r>
+            <w:r>
+              <w:rPr>
+                <w:rFonts w:ascii="Times" w:eastAsia="Times" w:hAnsi="Times" w:cs="Times"/>
+                <w:sz w:val="20"/>
+                <w:szCs w:val="20"/>
+              </w:rPr>
+              <w:t>41</w:t>
+            </w:r>
+          </w:p>
+        </w:tc>
+        <w:tc>
+          <w:tcPr>
+            <w:tcW w:w="5016" w:type="dxa"/>
+          </w:tcPr>
+          <w:p>
+            <w:pPr>
+              <w:jc w:val="center"/>
+              <w:rPr>
+                <w:rFonts w:ascii="Times" w:eastAsia="Times" w:hAnsi="Times" w:cs="Times"/>
+                <w:sz w:val="20"/>
+                <w:szCs w:val="20"/>
+              </w:rPr>
+            </w:pPr>
+            <w:r>
+              <w:rPr>
+                <w:rFonts w:ascii="Times" w:eastAsia="Times" w:hAnsi="Times" w:cs="Times"/>
+                <w:sz w:val="20"/>
+                <w:szCs w:val="20"/>
+              </w:rPr>
+              <w:t xml:space="preserve">Are there meant to be notes in these bars, or are there meant to be full-bar rests here? </w:t>
+            </w:r>
+          </w:p>
+        </w:tc>
+        <w:tc>
+          <w:tcPr>
+            <w:tcW w:w="1370" w:type="dxa"/>
+          </w:tcPr>
+          <w:p>
+            <w:pPr>
+              <w:rPr>
+                <w:rFonts w:ascii="Times" w:eastAsia="Times" w:hAnsi="Times" w:cs="Times"/>
+                <w:b/>
+                <w:sz w:val="20"/>
+                <w:szCs w:val="20"/>
+              </w:rPr>
+            </w:pPr>
+          </w:p>
+        </w:tc>
+      </w:tr>
+      <w:tr>
+        <w:trPr>
+          <w:trHeight w:val="350"/>
+        </w:trPr>
+        <w:tc>
+          <w:tcPr>
+            <w:tcW w:w="1782" w:type="dxa"/>
+            <w:vAlign w:val="center"/>
+          </w:tcPr>
+          <w:p>
+            <w:pPr>
+              <w:widowControl w:val="0"/>
+              <w:pBdr>
+                <w:top w:val="nil"/>
+                <w:left w:val="nil"/>
+                <w:bottom w:val="nil"/>
+                <w:right w:val="nil"/>
+                <w:between w:val="nil"/>
+              </w:pBdr>
+              <w:spacing w:line="276" w:lineRule="auto"/>
+              <w:rPr>
+                <w:rFonts w:ascii="Times" w:eastAsia="Times" w:hAnsi="Times" w:cs="Times"/>
+                <w:b/>
+                <w:sz w:val="20"/>
+                <w:szCs w:val="20"/>
+              </w:rPr>
+            </w:pPr>
+          </w:p>
+        </w:tc>
+        <w:tc>
+          <w:tcPr>
+            <w:tcW w:w="917" w:type="dxa"/>
+          </w:tcPr>
+          <w:p>
+            <w:pPr>
+              <w:jc w:val="center"/>
+              <w:rPr>
+                <w:rFonts w:ascii="Times" w:eastAsia="Times" w:hAnsi="Times" w:cs="Times"/>
+                <w:sz w:val="20"/>
+                <w:szCs w:val="20"/>
+              </w:rPr>
+            </w:pPr>
+          </w:p>
+        </w:tc>
+        <w:tc>
+          <w:tcPr>
+            <w:tcW w:w="5016" w:type="dxa"/>
+          </w:tcPr>
+          <w:p>
+            <w:pPr>
+              <w:jc w:val="center"/>
+              <w:rPr>
+                <w:rFonts w:ascii="Times" w:eastAsia="Times" w:hAnsi="Times" w:cs="Times"/>
+                <w:sz w:val="20"/>
+                <w:szCs w:val="20"/>
+              </w:rPr>
+            </w:pPr>
+          </w:p>
+        </w:tc>
+        <w:tc>
+          <w:tcPr>
+            <w:tcW w:w="1370" w:type="dxa"/>
+          </w:tcPr>
+          <w:p>
+            <w:pPr>
+              <w:rPr>
+                <w:rFonts w:ascii="Times" w:eastAsia="Times" w:hAnsi="Times" w:cs="Times"/>
+                <w:b/>
+                <w:sz w:val="20"/>
+                <w:szCs w:val="20"/>
+              </w:rPr>
+            </w:pPr>
+          </w:p>
+        </w:tc>
+      </w:tr>
+      <w:tr>
+        <w:trPr>
+          <w:trHeight w:val="350"/>
+        </w:trPr>
+        <w:tc>
+          <w:tcPr>
+            <w:tcW w:w="1782" w:type="dxa"/>
+            <w:vAlign w:val="center"/>
+          </w:tcPr>
+          <w:p>
+            <w:pPr>
+              <w:widowControl w:val="0"/>
+              <w:pBdr>
+                <w:top w:val="nil"/>
+                <w:left w:val="nil"/>
+                <w:bottom w:val="nil"/>
+                <w:right w:val="nil"/>
+                <w:between w:val="nil"/>
+              </w:pBdr>
+              <w:spacing w:line="276" w:lineRule="auto"/>
+              <w:rPr>
+                <w:rFonts w:ascii="Times" w:eastAsia="Times" w:hAnsi="Times" w:cs="Times"/>
+                <w:b/>
+                <w:sz w:val="20"/>
+                <w:szCs w:val="20"/>
+              </w:rPr>
+            </w:pPr>
+          </w:p>
+        </w:tc>
+        <w:tc>
+          <w:tcPr>
+            <w:tcW w:w="917" w:type="dxa"/>
+          </w:tcPr>
+          <w:p>
+            <w:pPr>
+              <w:jc w:val="center"/>
+              <w:rPr>
+                <w:rFonts w:ascii="Times" w:eastAsia="Times" w:hAnsi="Times" w:cs="Times"/>
+                <w:sz w:val="20"/>
+                <w:szCs w:val="20"/>
+              </w:rPr>
+            </w:pPr>
+          </w:p>
+        </w:tc>
+        <w:tc>
+          <w:tcPr>
+            <w:tcW w:w="5016" w:type="dxa"/>
+          </w:tcPr>
+          <w:p>
+            <w:pPr>
+              <w:jc w:val="center"/>
+              <w:rPr>
+                <w:rFonts w:ascii="Times" w:eastAsia="Times" w:hAnsi="Times" w:cs="Times"/>
+                <w:sz w:val="20"/>
+                <w:szCs w:val="20"/>
+              </w:rPr>
+            </w:pPr>
+          </w:p>
+        </w:tc>
+        <w:tc>
+          <w:tcPr>
+            <w:tcW w:w="1370" w:type="dxa"/>
+          </w:tcPr>
+          <w:p>
+            <w:pPr>
+              <w:rPr>
+                <w:rFonts w:ascii="Times" w:eastAsia="Times" w:hAnsi="Times" w:cs="Times"/>
+                <w:b/>
+                <w:sz w:val="20"/>
+                <w:szCs w:val="20"/>
+              </w:rPr>
+            </w:pPr>
+          </w:p>
+        </w:tc>
+      </w:tr>
+      <w:tr>
+        <w:trPr>
+          <w:trHeight w:val="350"/>
+        </w:trPr>
+        <w:tc>
+          <w:tcPr>
+            <w:tcW w:w="1782" w:type="dxa"/>
+            <w:vAlign w:val="center"/>
+          </w:tcPr>
+          <w:p>
+            <w:pPr>
+              <w:widowControl w:val="0"/>
+              <w:pBdr>
+                <w:top w:val="nil"/>
+                <w:left w:val="nil"/>
+                <w:bottom w:val="nil"/>
+                <w:right w:val="nil"/>
+                <w:between w:val="nil"/>
+              </w:pBdr>
+              <w:spacing w:line="276" w:lineRule="auto"/>
+              <w:rPr>
+                <w:rFonts w:ascii="Times" w:eastAsia="Times" w:hAnsi="Times" w:cs="Times"/>
+                <w:b/>
+                <w:sz w:val="20"/>
+                <w:szCs w:val="20"/>
+              </w:rPr>
+            </w:pPr>
+          </w:p>
+        </w:tc>
+        <w:tc>
+          <w:tcPr>
+            <w:tcW w:w="917" w:type="dxa"/>
+          </w:tcPr>
+          <w:p>
+            <w:pPr>
+              <w:jc w:val="center"/>
+              <w:rPr>
+                <w:rFonts w:ascii="Times" w:eastAsia="Times" w:hAnsi="Times" w:cs="Times"/>
+                <w:sz w:val="20"/>
+                <w:szCs w:val="20"/>
+              </w:rPr>
+            </w:pPr>
+          </w:p>
+        </w:tc>
+        <w:tc>
+          <w:tcPr>
+            <w:tcW w:w="5016" w:type="dxa"/>
+          </w:tcPr>
+          <w:p>
+            <w:pPr>
+              <w:jc w:val="center"/>
+              <w:rPr>
+                <w:rFonts w:ascii="Times" w:eastAsia="Times" w:hAnsi="Times" w:cs="Times"/>
+                <w:sz w:val="20"/>
+                <w:szCs w:val="20"/>
+              </w:rPr>
+            </w:pPr>
+          </w:p>
+        </w:tc>
+        <w:tc>
+          <w:tcPr>
+            <w:tcW w:w="1370" w:type="dxa"/>
+          </w:tcPr>
+          <w:p>
+            <w:pPr>
+              <w:rPr>
+                <w:rFonts w:ascii="Times" w:eastAsia="Times" w:hAnsi="Times" w:cs="Times"/>
+                <w:b/>
+                <w:sz w:val="20"/>
+                <w:szCs w:val="20"/>
+              </w:rPr>
+            </w:pPr>
+          </w:p>
+        </w:tc>
+      </w:tr>
     </w:tbl>
     <w:p>
       <w:pPr>
@@ -903,7 +1218,7 @@
 </file>
 
 <file path=word/numbering.xml><?xml version="1.0" encoding="utf-8"?>
-<w:numbering xmlns:wpc="http://schemas.microsoft.com/office/word/2010/wordprocessingCanvas" xmlns:cx="http://schemas.microsoft.com/office/drawing/2014/chartex" xmlns:cx1="http://schemas.microsoft.com/office/drawing/2015/9/8/chartex" xmlns:cx2="http://schemas.microsoft.com/office/drawing/2015/10/21/chartex" xmlns:cx3="http://schemas.microsoft.com/office/drawing/2016/5/9/chartex" xmlns:cx4="http://schemas.microsoft.com/office/drawing/2016/5/10/chartex" xmlns:cx5="http://schemas.microsoft.com/office/drawing/2016/5/11/chartex" xmlns:cx6="http://schemas.microsoft.com/office/drawing/2016/5/12/chartex" xmlns:cx7="http://schemas.microsoft.com/office/drawing/2016/5/13/chartex" xmlns:cx8="http://schemas.microsoft.com/office/drawing/2016/5/14/chartex" xmlns:mc="http://schemas.openxmlformats.org/markup-compatibility/2006" xmlns:aink="http://schemas.microsoft.com/office/drawing/2016/ink" xmlns:am3d="http://schemas.microsoft.com/office/drawing/2017/model3d" xmlns:o="urn:schemas-microsoft-com:office:office" xmlns:r="http://schemas.openxmlformats.org/officeDocument/2006/relationships" xmlns:m="http://schemas.openxmlformats.org/officeDocument/2006/math" xmlns:v="urn:schemas-microsoft-com:vml" xmlns:wp14="http://schemas.microsoft.com/office/word/2010/wordprocessingDrawing" xmlns:wp="http://schemas.openxmlformats.org/drawingml/2006/wordprocessingDrawing" xmlns:w10="urn:schemas-microsoft-com:office:word" xmlns:w="http://schemas.openxmlformats.org/wordprocessingml/2006/main" xmlns:w14="http://schemas.microsoft.com/office/word/2010/wordml" xmlns:w15="http://schemas.microsoft.com/office/word/2012/wordml" xmlns:w16cex="http://schemas.microsoft.com/office/word/2018/wordml/cex" xmlns:w16cid="http://schemas.microsoft.com/office/word/2016/wordml/cid" xmlns:w16="http://schemas.microsoft.com/office/word/2018/wordml" xmlns:w16sdtdh="http://schemas.microsoft.com/office/word/2020/wordml/sdtdatahash" xmlns:w16se="http://schemas.microsoft.com/office/word/2015/wordml/symex" xmlns:wpg="http://schemas.microsoft.com/office/word/2010/wordprocessingGroup" xmlns:wpi="http://schemas.microsoft.com/office/word/2010/wordprocessingInk" xmlns:wne="http://schemas.microsoft.com/office/word/2006/wordml" xmlns:wps="http://schemas.microsoft.com/office/word/2010/wordprocessingShape" mc:Ignorable="w14 w15 w16se w16cid w16 w16cex w16sdtdh wp14">
+<w:numbering xmlns:wpc="http://schemas.microsoft.com/office/word/2010/wordprocessingCanvas" xmlns:cx="http://schemas.microsoft.com/office/drawing/2014/chartex" xmlns:cx1="http://schemas.microsoft.com/office/drawing/2015/9/8/chartex" xmlns:cx2="http://schemas.microsoft.com/office/drawing/2015/10/21/chartex" xmlns:cx3="http://schemas.microsoft.com/office/drawing/2016/5/9/chartex" xmlns:cx4="http://schemas.microsoft.com/office/drawing/2016/5/10/chartex" xmlns:cx5="http://schemas.microsoft.com/office/drawing/2016/5/11/chartex" xmlns:cx6="http://schemas.microsoft.com/office/drawing/2016/5/12/chartex" xmlns:cx7="http://schemas.microsoft.com/office/drawing/2016/5/13/chartex" xmlns:cx8="http://schemas.microsoft.com/office/drawing/2016/5/14/chartex" xmlns:mc="http://schemas.openxmlformats.org/markup-compatibility/2006" xmlns:aink="http://schemas.microsoft.com/office/drawing/2016/ink" xmlns:am3d="http://schemas.microsoft.com/office/drawing/2017/model3d" xmlns:o="urn:schemas-microsoft-com:office:office" xmlns:oel="http://schemas.microsoft.com/office/2019/extlst" xmlns:r="http://schemas.openxmlformats.org/officeDocument/2006/relationships" xmlns:m="http://schemas.openxmlformats.org/officeDocument/2006/math" xmlns:v="urn:schemas-microsoft-com:vml" xmlns:wp14="http://schemas.microsoft.com/office/word/2010/wordprocessingDrawing" xmlns:wp="http://schemas.openxmlformats.org/drawingml/2006/wordprocessingDrawing" xmlns:w10="urn:schemas-microsoft-com:office:word" xmlns:w="http://schemas.openxmlformats.org/wordprocessingml/2006/main" xmlns:w14="http://schemas.microsoft.com/office/word/2010/wordml" xmlns:w15="http://schemas.microsoft.com/office/word/2012/wordml" xmlns:w16cex="http://schemas.microsoft.com/office/word/2018/wordml/cex" xmlns:w16cid="http://schemas.microsoft.com/office/word/2016/wordml/cid" xmlns:w16="http://schemas.microsoft.com/office/word/2018/wordml" xmlns:w16sdtdh="http://schemas.microsoft.com/office/word/2020/wordml/sdtdatahash" xmlns:w16se="http://schemas.microsoft.com/office/word/2015/wordml/symex" xmlns:wpg="http://schemas.microsoft.com/office/word/2010/wordprocessingGroup" xmlns:wpi="http://schemas.microsoft.com/office/word/2010/wordprocessingInk" xmlns:wne="http://schemas.microsoft.com/office/word/2006/wordml" xmlns:wps="http://schemas.microsoft.com/office/word/2010/wordprocessingShape" mc:Ignorable="w14 w15 w16se w16cid w16 w16cex w16sdtdh wp14">
   <w:abstractNum w:abstractNumId="0" w15:restartNumberingAfterBreak="0">
     <w:nsid w:val="0FF0247D"/>
     <w:multiLevelType w:val="hybridMultilevel"/>
@@ -1171,13 +1486,13 @@
       </w:pPr>
     </w:lvl>
   </w:abstractNum>
-  <w:num w:numId="1">
+  <w:num w:numId="1" w16cid:durableId="1692225570">
     <w:abstractNumId w:val="0"/>
   </w:num>
-  <w:num w:numId="2">
+  <w:num w:numId="2" w16cid:durableId="1162506798">
     <w:abstractNumId w:val="1"/>
   </w:num>
-  <w:num w:numId="3">
+  <w:num w:numId="3" w16cid:durableId="1993369969">
     <w:abstractNumId w:val="2"/>
   </w:num>
 </w:numbering>

</xml_diff>